<commit_message>
Ejercicio 1: Calculadora con sockets
</commit_message>
<xml_diff>
--- a/tarea 2/Tarea#2_NMLH_Fecha_y_hora_sockets.docx
+++ b/tarea 2/Tarea#2_NMLH_Fecha_y_hora_sockets.docx
@@ -9,6 +9,8 @@
           <w:lang w:val="es-ES"/>
         </w:rPr>
       </w:pPr>
+      <w:bookmarkStart w:id="0" w:name="_GoBack"/>
+      <w:bookmarkEnd w:id="0"/>
       <w:r>
         <w:rPr>
           <w:lang w:val="es-ES"/>
@@ -103,7 +105,7 @@
                     <pic:cNvPicPr/>
                   </pic:nvPicPr>
                   <pic:blipFill>
-                    <a:blip r:embed="rId5"/>
+                    <a:blip r:embed="rId7"/>
                     <a:stretch>
                       <a:fillRect/>
                     </a:stretch>
@@ -188,7 +190,7 @@
                     </pic:cNvPicPr>
                   </pic:nvPicPr>
                   <pic:blipFill>
-                    <a:blip r:embed="rId6">
+                    <a:blip r:embed="rId8">
                       <a:extLst>
                         <a:ext uri="{28A0092B-C50C-407E-A947-70E740481C1C}">
                           <a14:useLocalDpi xmlns:a14="http://schemas.microsoft.com/office/drawing/2010/main" val="0"/>
@@ -272,7 +274,7 @@
                     </pic:cNvPicPr>
                   </pic:nvPicPr>
                   <pic:blipFill>
-                    <a:blip r:embed="rId7">
+                    <a:blip r:embed="rId9">
                       <a:extLst>
                         <a:ext uri="{28A0092B-C50C-407E-A947-70E740481C1C}">
                           <a14:useLocalDpi xmlns:a14="http://schemas.microsoft.com/office/drawing/2010/main" val="0"/>
@@ -315,13 +317,7 @@
         <w:rPr>
           <w:lang w:val="es-ES"/>
         </w:rPr>
-        <w:t>4</w:t>
-      </w:r>
-      <w:r>
-        <w:rPr>
-          <w:lang w:val="es-ES"/>
-        </w:rPr>
-        <w:t xml:space="preserve">: Se comprueba el funcionamiento del botón </w:t>
+        <w:t xml:space="preserve">4: Se comprueba el funcionamiento del botón </w:t>
       </w:r>
       <w:r>
         <w:rPr>
@@ -362,7 +358,7 @@
                     </pic:cNvPicPr>
                   </pic:nvPicPr>
                   <pic:blipFill>
-                    <a:blip r:embed="rId8">
+                    <a:blip r:embed="rId10">
                       <a:extLst>
                         <a:ext uri="{28A0092B-C50C-407E-A947-70E740481C1C}">
                           <a14:useLocalDpi xmlns:a14="http://schemas.microsoft.com/office/drawing/2010/main" val="0"/>
@@ -471,7 +467,7 @@
                     </pic:cNvPicPr>
                   </pic:nvPicPr>
                   <pic:blipFill>
-                    <a:blip r:embed="rId9">
+                    <a:blip r:embed="rId11">
                       <a:extLst>
                         <a:ext uri="{28A0092B-C50C-407E-A947-70E740481C1C}">
                           <a14:useLocalDpi xmlns:a14="http://schemas.microsoft.com/office/drawing/2010/main" val="0"/>
@@ -502,10 +498,9 @@
           </wp:inline>
         </w:drawing>
       </w:r>
-      <w:bookmarkStart w:id="0" w:name="_GoBack"/>
-      <w:bookmarkEnd w:id="0"/>
     </w:p>
     <w:sectPr>
+      <w:headerReference w:type="default" r:id="rId12"/>
       <w:pgSz w:w="12240" w:h="15840"/>
       <w:pgMar w:top="1417" w:right="1701" w:bottom="1417" w:left="1701" w:header="708" w:footer="708" w:gutter="0"/>
       <w:cols w:space="708"/>
@@ -513,6 +508,81 @@
     </w:sectPr>
   </w:body>
 </w:document>
+</file>
+
+<file path=word/endnotes.xml><?xml version="1.0" encoding="utf-8"?>
+<w:endnotes xmlns:wpc="http://schemas.microsoft.com/office/word/2010/wordprocessingCanvas" xmlns:mc="http://schemas.openxmlformats.org/markup-compatibility/2006" xmlns:o="urn:schemas-microsoft-com:office:office" xmlns:r="http://schemas.openxmlformats.org/officeDocument/2006/relationships" xmlns:m="http://schemas.openxmlformats.org/officeDocument/2006/math" xmlns:v="urn:schemas-microsoft-com:vml" xmlns:wp14="http://schemas.microsoft.com/office/word/2010/wordprocessingDrawing" xmlns:wp="http://schemas.openxmlformats.org/drawingml/2006/wordprocessingDrawing" xmlns:w10="urn:schemas-microsoft-com:office:word" xmlns:w="http://schemas.openxmlformats.org/wordprocessingml/2006/main" xmlns:w14="http://schemas.microsoft.com/office/word/2010/wordml" xmlns:wpg="http://schemas.microsoft.com/office/word/2010/wordprocessingGroup" xmlns:wpi="http://schemas.microsoft.com/office/word/2010/wordprocessingInk" xmlns:wne="http://schemas.microsoft.com/office/word/2006/wordml" xmlns:wps="http://schemas.microsoft.com/office/word/2010/wordprocessingShape" mc:Ignorable="w14 wp14">
+  <w:endnote w:type="separator" w:id="-1">
+    <w:p>
+      <w:pPr>
+        <w:spacing w:after="0" w:line="240" w:lineRule="auto"/>
+      </w:pPr>
+      <w:r>
+        <w:separator/>
+      </w:r>
+    </w:p>
+  </w:endnote>
+  <w:endnote w:type="continuationSeparator" w:id="0">
+    <w:p>
+      <w:pPr>
+        <w:spacing w:after="0" w:line="240" w:lineRule="auto"/>
+      </w:pPr>
+      <w:r>
+        <w:continuationSeparator/>
+      </w:r>
+    </w:p>
+  </w:endnote>
+</w:endnotes>
+</file>
+
+<file path=word/footnotes.xml><?xml version="1.0" encoding="utf-8"?>
+<w:footnotes xmlns:wpc="http://schemas.microsoft.com/office/word/2010/wordprocessingCanvas" xmlns:mc="http://schemas.openxmlformats.org/markup-compatibility/2006" xmlns:o="urn:schemas-microsoft-com:office:office" xmlns:r="http://schemas.openxmlformats.org/officeDocument/2006/relationships" xmlns:m="http://schemas.openxmlformats.org/officeDocument/2006/math" xmlns:v="urn:schemas-microsoft-com:vml" xmlns:wp14="http://schemas.microsoft.com/office/word/2010/wordprocessingDrawing" xmlns:wp="http://schemas.openxmlformats.org/drawingml/2006/wordprocessingDrawing" xmlns:w10="urn:schemas-microsoft-com:office:word" xmlns:w="http://schemas.openxmlformats.org/wordprocessingml/2006/main" xmlns:w14="http://schemas.microsoft.com/office/word/2010/wordml" xmlns:wpg="http://schemas.microsoft.com/office/word/2010/wordprocessingGroup" xmlns:wpi="http://schemas.microsoft.com/office/word/2010/wordprocessingInk" xmlns:wne="http://schemas.microsoft.com/office/word/2006/wordml" xmlns:wps="http://schemas.microsoft.com/office/word/2010/wordprocessingShape" mc:Ignorable="w14 wp14">
+  <w:footnote w:type="separator" w:id="-1">
+    <w:p>
+      <w:pPr>
+        <w:spacing w:after="0" w:line="240" w:lineRule="auto"/>
+      </w:pPr>
+      <w:r>
+        <w:separator/>
+      </w:r>
+    </w:p>
+  </w:footnote>
+  <w:footnote w:type="continuationSeparator" w:id="0">
+    <w:p>
+      <w:pPr>
+        <w:spacing w:after="0" w:line="240" w:lineRule="auto"/>
+      </w:pPr>
+      <w:r>
+        <w:continuationSeparator/>
+      </w:r>
+    </w:p>
+  </w:footnote>
+</w:footnotes>
+</file>
+
+<file path=word/header1.xml><?xml version="1.0" encoding="utf-8"?>
+<w:hdr xmlns:wpc="http://schemas.microsoft.com/office/word/2010/wordprocessingCanvas" xmlns:mc="http://schemas.openxmlformats.org/markup-compatibility/2006" xmlns:o="urn:schemas-microsoft-com:office:office" xmlns:r="http://schemas.openxmlformats.org/officeDocument/2006/relationships" xmlns:m="http://schemas.openxmlformats.org/officeDocument/2006/math" xmlns:v="urn:schemas-microsoft-com:vml" xmlns:wp14="http://schemas.microsoft.com/office/word/2010/wordprocessingDrawing" xmlns:wp="http://schemas.openxmlformats.org/drawingml/2006/wordprocessingDrawing" xmlns:w10="urn:schemas-microsoft-com:office:word" xmlns:w="http://schemas.openxmlformats.org/wordprocessingml/2006/main" xmlns:w14="http://schemas.microsoft.com/office/word/2010/wordml" xmlns:wpg="http://schemas.microsoft.com/office/word/2010/wordprocessingGroup" xmlns:wpi="http://schemas.microsoft.com/office/word/2010/wordprocessingInk" xmlns:wne="http://schemas.microsoft.com/office/word/2006/wordml" xmlns:wps="http://schemas.microsoft.com/office/word/2010/wordprocessingShape" mc:Ignorable="w14 wp14">
+  <w:p>
+    <w:pPr>
+      <w:pStyle w:val="Encabezado"/>
+    </w:pPr>
+    <w:r>
+      <w:t>Tarea 2</w:t>
+    </w:r>
+    <w:r>
+      <w:ptab w:relativeTo="margin" w:alignment="center" w:leader="none"/>
+    </w:r>
+    <w:r>
+      <w:t>4CV3</w:t>
+    </w:r>
+    <w:r>
+      <w:ptab w:relativeTo="margin" w:alignment="right" w:leader="none"/>
+    </w:r>
+    <w:r>
+      <w:t>Noé Marcelino López Hernández</w:t>
+    </w:r>
+  </w:p>
+</w:hdr>
 </file>
 
 <file path=word/styles.xml><?xml version="1.0" encoding="utf-8"?>
@@ -771,6 +841,50 @@
       <w:szCs w:val="26"/>
     </w:rPr>
   </w:style>
+  <w:style w:type="paragraph" w:styleId="Encabezado">
+    <w:name w:val="header"/>
+    <w:basedOn w:val="Normal"/>
+    <w:link w:val="EncabezadoCar"/>
+    <w:uiPriority w:val="99"/>
+    <w:unhideWhenUsed/>
+    <w:rsid w:val="00A42308"/>
+    <w:pPr>
+      <w:tabs>
+        <w:tab w:val="center" w:pos="4419"/>
+        <w:tab w:val="right" w:pos="8838"/>
+      </w:tabs>
+      <w:spacing w:after="0" w:line="240" w:lineRule="auto"/>
+    </w:pPr>
+  </w:style>
+  <w:style w:type="character" w:customStyle="1" w:styleId="EncabezadoCar">
+    <w:name w:val="Encabezado Car"/>
+    <w:basedOn w:val="Fuentedeprrafopredeter"/>
+    <w:link w:val="Encabezado"/>
+    <w:uiPriority w:val="99"/>
+    <w:rsid w:val="00A42308"/>
+  </w:style>
+  <w:style w:type="paragraph" w:styleId="Piedepgina">
+    <w:name w:val="footer"/>
+    <w:basedOn w:val="Normal"/>
+    <w:link w:val="PiedepginaCar"/>
+    <w:uiPriority w:val="99"/>
+    <w:unhideWhenUsed/>
+    <w:rsid w:val="00A42308"/>
+    <w:pPr>
+      <w:tabs>
+        <w:tab w:val="center" w:pos="4419"/>
+        <w:tab w:val="right" w:pos="8838"/>
+      </w:tabs>
+      <w:spacing w:after="0" w:line="240" w:lineRule="auto"/>
+    </w:pPr>
+  </w:style>
+  <w:style w:type="character" w:customStyle="1" w:styleId="PiedepginaCar">
+    <w:name w:val="Pie de página Car"/>
+    <w:basedOn w:val="Fuentedeprrafopredeter"/>
+    <w:link w:val="Piedepgina"/>
+    <w:uiPriority w:val="99"/>
+    <w:rsid w:val="00A42308"/>
+  </w:style>
 </w:styles>
 </file>
 
@@ -1029,6 +1143,50 @@
       <w:sz w:val="26"/>
       <w:szCs w:val="26"/>
     </w:rPr>
+  </w:style>
+  <w:style w:type="paragraph" w:styleId="Encabezado">
+    <w:name w:val="header"/>
+    <w:basedOn w:val="Normal"/>
+    <w:link w:val="EncabezadoCar"/>
+    <w:uiPriority w:val="99"/>
+    <w:unhideWhenUsed/>
+    <w:rsid w:val="00A42308"/>
+    <w:pPr>
+      <w:tabs>
+        <w:tab w:val="center" w:pos="4419"/>
+        <w:tab w:val="right" w:pos="8838"/>
+      </w:tabs>
+      <w:spacing w:after="0" w:line="240" w:lineRule="auto"/>
+    </w:pPr>
+  </w:style>
+  <w:style w:type="character" w:customStyle="1" w:styleId="EncabezadoCar">
+    <w:name w:val="Encabezado Car"/>
+    <w:basedOn w:val="Fuentedeprrafopredeter"/>
+    <w:link w:val="Encabezado"/>
+    <w:uiPriority w:val="99"/>
+    <w:rsid w:val="00A42308"/>
+  </w:style>
+  <w:style w:type="paragraph" w:styleId="Piedepgina">
+    <w:name w:val="footer"/>
+    <w:basedOn w:val="Normal"/>
+    <w:link w:val="PiedepginaCar"/>
+    <w:uiPriority w:val="99"/>
+    <w:unhideWhenUsed/>
+    <w:rsid w:val="00A42308"/>
+    <w:pPr>
+      <w:tabs>
+        <w:tab w:val="center" w:pos="4419"/>
+        <w:tab w:val="right" w:pos="8838"/>
+      </w:tabs>
+      <w:spacing w:after="0" w:line="240" w:lineRule="auto"/>
+    </w:pPr>
+  </w:style>
+  <w:style w:type="character" w:customStyle="1" w:styleId="PiedepginaCar">
+    <w:name w:val="Pie de página Car"/>
+    <w:basedOn w:val="Fuentedeprrafopredeter"/>
+    <w:link w:val="Piedepgina"/>
+    <w:uiPriority w:val="99"/>
+    <w:rsid w:val="00A42308"/>
   </w:style>
 </w:styles>
 </file>

</xml_diff>